<commit_message>
Introduced abstract agents. Bugs correction. MAS chapter is almost complete.
</commit_message>
<xml_diff>
--- a/thesis/2_rts_subproblems_and_starcraft_specifics.docx
+++ b/thesis/2_rts_subproblems_and_starcraft_specifics.docx
@@ -49,8 +49,13 @@
         <w:t>ed</w:t>
       </w:r>
       <w:r>
-        <w:t xml:space="preserve"> by humans in Starcraft</w:t>
-      </w:r>
+        <w:t xml:space="preserve"> by humans in </w:t>
+      </w:r>
+      <w:proofErr w:type="spellStart"/>
+      <w:r>
+        <w:t>Starcraft</w:t>
+      </w:r>
+      <w:proofErr w:type="spellEnd"/>
     </w:p>
     <w:p>
       <w:r>
@@ -692,7 +697,7 @@
         <w:t xml:space="preserve"> estimation of RTS trough </w:t>
       </w:r>
       <w:r>
-        <w:t>Starcraft</w:t>
+        <w:t>StarCraft</w:t>
       </w:r>
       <w:r>
         <w:t xml:space="preserve"> as follows:</w:t>
@@ -1248,10 +1253,8 @@
         <w:t xml:space="preserve">, </w:t>
       </w:r>
       <w:r>
-        <w:t>Starcraft</w:t>
-      </w:r>
-      <w:bookmarkStart w:id="0" w:name="_GoBack"/>
-      <w:bookmarkEnd w:id="0"/>
+        <w:t>StarCraft</w:t>
+      </w:r>
       <w:r>
         <w:t xml:space="preserve"> scenario o</w:t>
       </w:r>
@@ -1360,6 +1363,7 @@
         <w:pStyle w:val="Nadpis3"/>
       </w:pPr>
       <w:r>
+        <w:lastRenderedPageBreak/>
         <w:t>Decision-making processes in RTS</w:t>
       </w:r>
       <w:r>
@@ -2966,6 +2970,7 @@
           <w:b/>
           <w:noProof/>
         </w:rPr>
+        <w:lastRenderedPageBreak/>
         <w:t>Scouting</w:t>
       </w:r>
       <w:r>
@@ -4327,12 +4332,14 @@
           <w:numId w:val="3"/>
         </w:numPr>
       </w:pPr>
+      <w:proofErr w:type="spellStart"/>
       <w:r>
         <w:rPr>
           <w:b/>
         </w:rPr>
         <w:t>Zergs</w:t>
       </w:r>
+      <w:proofErr w:type="spellEnd"/>
       <w:r>
         <w:t xml:space="preserve"> as an insectoid </w:t>
       </w:r>
@@ -4381,14 +4388,27 @@
           <w:numId w:val="3"/>
         </w:numPr>
       </w:pPr>
+      <w:proofErr w:type="spellStart"/>
       <w:r>
         <w:rPr>
           <w:b/>
         </w:rPr>
-        <w:t xml:space="preserve">Protoss </w:t>
-      </w:r>
-      <w:r>
-        <w:t>is also alien race similar to humans</w:t>
+        <w:t>Protoss</w:t>
+      </w:r>
+      <w:proofErr w:type="spellEnd"/>
+      <w:r>
+        <w:rPr>
+          <w:b/>
+        </w:rPr>
+        <w:t xml:space="preserve"> </w:t>
+      </w:r>
+      <w:r>
+        <w:t>is also alien race simi</w:t>
+      </w:r>
+      <w:bookmarkStart w:id="0" w:name="_GoBack"/>
+      <w:bookmarkEnd w:id="0"/>
+      <w:r>
+        <w:t>lar to humans</w:t>
       </w:r>
       <w:r>
         <w:t>. Units</w:t>
@@ -4414,9 +4434,11 @@
       <w:r>
         <w:t xml:space="preserve"> opposite of </w:t>
       </w:r>
+      <w:proofErr w:type="spellStart"/>
       <w:r>
         <w:t>Zergs</w:t>
       </w:r>
+      <w:proofErr w:type="spellEnd"/>
       <w:r>
         <w:t>’</w:t>
       </w:r>
@@ -4469,6 +4491,7 @@
         <w:rPr>
           <w:b/>
         </w:rPr>
+        <w:lastRenderedPageBreak/>
         <w:t>Terrans</w:t>
       </w:r>
       <w:r>
@@ -4493,8 +4516,21 @@
         <w:t>balanced</w:t>
       </w:r>
       <w:r>
-        <w:t xml:space="preserve"> between Zergs and Protoss</w:t>
-      </w:r>
+        <w:t xml:space="preserve"> between </w:t>
+      </w:r>
+      <w:proofErr w:type="spellStart"/>
+      <w:r>
+        <w:t>Zergs</w:t>
+      </w:r>
+      <w:proofErr w:type="spellEnd"/>
+      <w:r>
+        <w:t xml:space="preserve"> and </w:t>
+      </w:r>
+      <w:proofErr w:type="spellStart"/>
+      <w:r>
+        <w:t>Protoss</w:t>
+      </w:r>
+      <w:proofErr w:type="spellEnd"/>
       <w:r>
         <w:t xml:space="preserve">. </w:t>
       </w:r>
@@ -7188,7 +7224,7 @@
 </file>
 
 <file path=customXml/itemProps1.xml><?xml version="1.0" encoding="utf-8"?>
-<ds:datastoreItem xmlns:ds="http://schemas.openxmlformats.org/officeDocument/2006/customXml" ds:itemID="{35D260F7-6D8C-44D8-967C-F65BF4C6758E}">
+<ds:datastoreItem xmlns:ds="http://schemas.openxmlformats.org/officeDocument/2006/customXml" ds:itemID="{6191B1D4-7D35-4864-AE87-764A83904807}">
   <ds:schemaRefs>
     <ds:schemaRef ds:uri="http://schemas.openxmlformats.org/officeDocument/2006/bibliography"/>
     <ds:schemaRef ds:uri="urn:schemas-microsoft-com:xslt"/>

</xml_diff>

<commit_message>
Changed names to keep convention... Bot improvements... Finished related work chapter
</commit_message>
<xml_diff>
--- a/thesis/2_rts_subproblems_and_starcraft_specifics.docx
+++ b/thesis/2_rts_subproblems_and_starcraft_specifics.docx
@@ -6,6 +6,8 @@
       <w:pPr>
         <w:pStyle w:val="Nadpis1"/>
       </w:pPr>
+      <w:bookmarkStart w:id="0" w:name="_GoBack"/>
+      <w:bookmarkEnd w:id="0"/>
       <w:r>
         <w:t xml:space="preserve">Identification of </w:t>
       </w:r>
@@ -49,13 +51,8 @@
         <w:t>ed</w:t>
       </w:r>
       <w:r>
-        <w:t xml:space="preserve"> by humans in </w:t>
-      </w:r>
-      <w:proofErr w:type="spellStart"/>
-      <w:r>
-        <w:t>Starcraft</w:t>
-      </w:r>
-      <w:proofErr w:type="spellEnd"/>
+        <w:t xml:space="preserve"> by humans in Starcraft</w:t>
+      </w:r>
     </w:p>
     <w:p>
       <w:r>
@@ -494,19 +491,7 @@
         <w:rPr>
           <w:noProof/>
         </w:rPr>
-        <w:t xml:space="preserve"> can not see unexplored parts of the maps and do not know </w:t>
-      </w:r>
-      <w:r>
-        <w:rPr>
-          <w:noProof/>
-        </w:rPr>
-        <w:t>situations</w:t>
-      </w:r>
-      <w:r>
-        <w:rPr>
-          <w:noProof/>
-        </w:rPr>
-        <w:t xml:space="preserve"> in parts of</w:t>
+        <w:t xml:space="preserve"> can not see unexplored parts of the maps and do not know situations in parts of</w:t>
       </w:r>
       <w:r>
         <w:rPr>
@@ -834,16 +819,7 @@
         <w:t xml:space="preserve"> -</w:t>
       </w:r>
       <w:r>
-        <w:t xml:space="preserve">number of the type of </w:t>
-      </w:r>
-      <w:r>
-        <w:rPr>
-          <w:noProof/>
-        </w:rPr>
-        <w:t>worker</w:t>
-      </w:r>
-      <w:r>
-        <w:t xml:space="preserve"> assignments</w:t>
+        <w:t>number of the type of worker assignments</w:t>
       </w:r>
     </w:p>
     <w:p>
@@ -4434,14 +4410,12 @@
           <w:numId w:val="3"/>
         </w:numPr>
       </w:pPr>
-      <w:proofErr w:type="spellStart"/>
       <w:r>
         <w:rPr>
           <w:b/>
         </w:rPr>
         <w:t>Zergs</w:t>
       </w:r>
-      <w:proofErr w:type="spellEnd"/>
       <w:r>
         <w:t xml:space="preserve"> as an insectoid </w:t>
       </w:r>
@@ -4490,39 +4464,31 @@
           <w:numId w:val="3"/>
         </w:numPr>
       </w:pPr>
-      <w:proofErr w:type="spellStart"/>
       <w:r>
         <w:rPr>
           <w:b/>
         </w:rPr>
-        <w:t>Protoss</w:t>
-      </w:r>
-      <w:proofErr w:type="spellEnd"/>
-      <w:r>
-        <w:rPr>
-          <w:b/>
-        </w:rPr>
+        <w:t xml:space="preserve">Protoss </w:t>
+      </w:r>
+      <w:r>
+        <w:t>is also alien race similar to humans</w:t>
+      </w:r>
+      <w:r>
+        <w:t>. Units</w:t>
+      </w:r>
+      <w:r>
         <w:t xml:space="preserve"> </w:t>
       </w:r>
       <w:r>
-        <w:t>is also alien race similar to humans</w:t>
-      </w:r>
-      <w:r>
-        <w:t>. Units</w:t>
+        <w:t>are</w:t>
+      </w:r>
+      <w:r>
+        <w:t xml:space="preserve"> the</w:t>
       </w:r>
       <w:r>
         <w:t xml:space="preserve"> </w:t>
       </w:r>
       <w:r>
-        <w:t>are</w:t>
-      </w:r>
-      <w:r>
-        <w:t xml:space="preserve"> the</w:t>
-      </w:r>
-      <w:r>
-        <w:t xml:space="preserve"> </w:t>
-      </w:r>
-      <w:r>
         <w:rPr>
           <w:noProof/>
         </w:rPr>
@@ -4531,11 +4497,9 @@
       <w:r>
         <w:t xml:space="preserve"> opposite of </w:t>
       </w:r>
-      <w:proofErr w:type="spellStart"/>
       <w:r>
         <w:t>Zergs</w:t>
       </w:r>
-      <w:proofErr w:type="spellEnd"/>
       <w:r>
         <w:t>’</w:t>
       </w:r>
@@ -4622,21 +4586,8 @@
         <w:t>balanced</w:t>
       </w:r>
       <w:r>
-        <w:t xml:space="preserve"> between </w:t>
-      </w:r>
-      <w:proofErr w:type="spellStart"/>
-      <w:r>
-        <w:t>Zergs</w:t>
-      </w:r>
-      <w:proofErr w:type="spellEnd"/>
-      <w:r>
-        <w:t xml:space="preserve"> and </w:t>
-      </w:r>
-      <w:proofErr w:type="spellStart"/>
-      <w:r>
-        <w:t>Protoss</w:t>
-      </w:r>
-      <w:proofErr w:type="spellEnd"/>
+        <w:t xml:space="preserve"> between Zergs and Protoss</w:t>
+      </w:r>
       <w:r>
         <w:t xml:space="preserve">. </w:t>
       </w:r>
@@ -5374,15 +5325,19 @@
         <w:rPr>
           <w:noProof/>
         </w:rPr>
-        <w:t xml:space="preserve"> larger army.</w:t>
+        <w:t xml:space="preserve"> larger army. </w:t>
       </w:r>
     </w:p>
     <w:sdt>
       <w:sdtPr>
         <w:rPr>
+          <w:rFonts w:asciiTheme="minorHAnsi" w:eastAsiaTheme="minorEastAsia" w:hAnsiTheme="minorHAnsi" w:cstheme="minorBidi"/>
+          <w:color w:val="auto"/>
+          <w:sz w:val="22"/>
+          <w:szCs w:val="22"/>
           <w:lang w:val="cs-CZ"/>
         </w:rPr>
-        <w:id w:val="-2009137808"/>
+        <w:id w:val="877212735"/>
         <w:docPartObj>
           <w:docPartGallery w:val="Bibliographies"/>
           <w:docPartUnique/>
@@ -5390,10 +5345,6 @@
       </w:sdtPr>
       <w:sdtEndPr>
         <w:rPr>
-          <w:rFonts w:asciiTheme="minorHAnsi" w:eastAsiaTheme="minorEastAsia" w:hAnsiTheme="minorHAnsi" w:cstheme="minorBidi"/>
-          <w:color w:val="auto"/>
-          <w:sz w:val="22"/>
-          <w:szCs w:val="22"/>
           <w:lang w:val="en-US"/>
         </w:rPr>
       </w:sdtEndPr>
@@ -5414,6 +5365,7 @@
             <w:id w:val="111145805"/>
             <w:bibliography/>
           </w:sdtPr>
+          <w:sdtEndPr/>
           <w:sdtContent>
             <w:p>
               <w:pPr>
@@ -5449,7 +5401,7 @@
               </w:tblGrid>
               <w:tr>
                 <w:trPr>
-                  <w:divId w:val="1736902241"/>
+                  <w:divId w:val="873427994"/>
                   <w:tblCellSpacing w:w="15" w:type="dxa"/>
                 </w:trPr>
                 <w:tc>
@@ -5492,7 +5444,21 @@
                         <w:rFonts w:eastAsia="Times New Roman"/>
                         <w:noProof/>
                       </w:rPr>
-                      <w:t xml:space="preserve">BEN G. WEBER., . </w:t>
+                      <w:t>BEN G. WEBER.</w:t>
+                    </w:r>
+                    <w:r>
+                      <w:rPr>
+                        <w:rFonts w:eastAsia="Times New Roman"/>
+                        <w:noProof/>
+                      </w:rPr>
+                      <w:t>, .</w:t>
+                    </w:r>
+                    <w:r>
+                      <w:rPr>
+                        <w:rFonts w:eastAsia="Times New Roman"/>
+                        <w:noProof/>
+                      </w:rPr>
+                      <w:t xml:space="preserve"> </w:t>
                     </w:r>
                     <w:r>
                       <w:rPr>
@@ -5508,14 +5474,21 @@
                         <w:rFonts w:eastAsia="Times New Roman"/>
                         <w:noProof/>
                       </w:rPr>
-                      <w:t xml:space="preserve"> [online]. 2012. Santa Cruz: University of California, 2012 [cit. 2017-01-11]. ISBN 14-776-1473-7. Dostupné z: http://alumni.soe.ucsc.edu/~bweber/bweber-dissertation.pdf</w:t>
+                      <w:t xml:space="preserve"> [online].</w:t>
+                    </w:r>
+                    <w:r>
+                      <w:rPr>
+                        <w:rFonts w:eastAsia="Times New Roman"/>
+                        <w:noProof/>
+                      </w:rPr>
+                      <w:t xml:space="preserve"> 2012. Santa Cruz: University of California, 2012 [cit. 2017-01-11]. ISBN 14-776-1473-7. Dostupné z: http://alumni.soe.ucsc.edu/~bweber/bweber-dissertation.pdf</w:t>
                     </w:r>
                   </w:p>
                 </w:tc>
               </w:tr>
               <w:tr>
                 <w:trPr>
-                  <w:divId w:val="1736902241"/>
+                  <w:divId w:val="873427994"/>
                   <w:tblCellSpacing w:w="15" w:type="dxa"/>
                 </w:trPr>
                 <w:tc>
@@ -5595,7 +5568,7 @@
               </w:tr>
               <w:tr>
                 <w:trPr>
-                  <w:divId w:val="1736902241"/>
+                  <w:divId w:val="873427994"/>
                   <w:tblCellSpacing w:w="15" w:type="dxa"/>
                 </w:trPr>
                 <w:tc>
@@ -5659,7 +5632,7 @@
               </w:tr>
               <w:tr>
                 <w:trPr>
-                  <w:divId w:val="1736902241"/>
+                  <w:divId w:val="873427994"/>
                   <w:tblCellSpacing w:w="15" w:type="dxa"/>
                 </w:trPr>
                 <w:tc>
@@ -5700,7 +5673,21 @@
                         <w:rFonts w:eastAsia="Times New Roman"/>
                         <w:noProof/>
                       </w:rPr>
-                      <w:t xml:space="preserve">VIGLIETTA, Giovanni. Gaming Is a Hard Job, but Someone Has to Do It!. </w:t>
+                      <w:t>VIGLIETTA, Giovanni. Gaming Is a Hard Job, but Someone Has to Do It</w:t>
+                    </w:r>
+                    <w:r>
+                      <w:rPr>
+                        <w:rFonts w:eastAsia="Times New Roman"/>
+                        <w:noProof/>
+                      </w:rPr>
+                      <w:t>!.</w:t>
+                    </w:r>
+                    <w:r>
+                      <w:rPr>
+                        <w:rFonts w:eastAsia="Times New Roman"/>
+                        <w:noProof/>
+                      </w:rPr>
+                      <w:t xml:space="preserve"> </w:t>
                     </w:r>
                     <w:r>
                       <w:rPr>
@@ -5739,7 +5726,7 @@
               </w:tr>
               <w:tr>
                 <w:trPr>
-                  <w:divId w:val="1736902241"/>
+                  <w:divId w:val="873427994"/>
                   <w:tblCellSpacing w:w="15" w:type="dxa"/>
                 </w:trPr>
                 <w:tc>
@@ -5803,7 +5790,7 @@
               </w:tr>
               <w:tr>
                 <w:trPr>
-                  <w:divId w:val="1736902241"/>
+                  <w:divId w:val="873427994"/>
                   <w:tblCellSpacing w:w="15" w:type="dxa"/>
                 </w:trPr>
                 <w:tc>
@@ -5868,7 +5855,7 @@
               </w:tr>
               <w:tr>
                 <w:trPr>
-                  <w:divId w:val="1736902241"/>
+                  <w:divId w:val="873427994"/>
                   <w:tblCellSpacing w:w="15" w:type="dxa"/>
                 </w:trPr>
                 <w:tc>
@@ -5926,7 +5913,7 @@
             </w:tbl>
             <w:p>
               <w:pPr>
-                <w:divId w:val="1736902241"/>
+                <w:divId w:val="873427994"/>
                 <w:rPr>
                   <w:rFonts w:eastAsia="Times New Roman"/>
                   <w:noProof/>
@@ -5952,14 +5939,6 @@
           <w:noProof/>
         </w:rPr>
       </w:pPr>
-      <w:bookmarkStart w:id="0" w:name="_GoBack"/>
-      <w:bookmarkEnd w:id="0"/>
-      <w:r>
-        <w:rPr>
-          <w:noProof/>
-        </w:rPr>
-        <w:t xml:space="preserve"> </w:t>
-      </w:r>
     </w:p>
     <w:sectPr>
       <w:pgSz w:w="12240" w:h="15840"/>
@@ -7914,7 +7893,7 @@
 </file>
 
 <file path=customXml/itemProps1.xml><?xml version="1.0" encoding="utf-8"?>
-<ds:datastoreItem xmlns:ds="http://schemas.openxmlformats.org/officeDocument/2006/customXml" ds:itemID="{3D99C619-D17D-4B54-8291-59EE4BBE9AB6}">
+<ds:datastoreItem xmlns:ds="http://schemas.openxmlformats.org/officeDocument/2006/customXml" ds:itemID="{83D7FC3E-FF0E-4F60-B5A7-9EB39612AF48}">
   <ds:schemaRefs>
     <ds:schemaRef ds:uri="http://schemas.openxmlformats.org/officeDocument/2006/bibliography"/>
     <ds:schemaRef ds:uri="urn:schemas-microsoft-com:xslt"/>

</xml_diff>